<commit_message>
Inclui tutorial de node.js
</commit_message>
<xml_diff>
--- a/Documentação De Projetos/Passo para Criação de Branch.docx
+++ b/Documentação De Projetos/Passo para Criação de Branch.docx
@@ -3120,15 +3120,34 @@
       <w:r>
         <w:t xml:space="preserve"> no site </w:t>
       </w:r>
-      <w:hyperlink r:id="rId13" w:history="1">
-        <w:r>
-          <w:rPr>
-            <w:rStyle w:val="Hyperlink"/>
-          </w:rPr>
-          <w:t>http://ci.amil.com.br/view/All/job/deploy-qa/build?delay=0sec</w:t>
-        </w:r>
-      </w:hyperlink>
-    </w:p>
+      <w:bookmarkStart w:id="0" w:name="OLE_LINK88"/>
+      <w:bookmarkStart w:id="1" w:name="OLE_LINK89"/>
+      <w:bookmarkStart w:id="2" w:name="OLE_LINK90"/>
+      <w:r>
+        <w:fldChar w:fldCharType="begin"/>
+      </w:r>
+      <w:r>
+        <w:instrText xml:space="preserve"> HYPERLINK "http://ci.amil.com.br/view/All/job/deploy-qa/build?delay=0sec" </w:instrText>
+      </w:r>
+      <w:r>
+        <w:fldChar w:fldCharType="separate"/>
+      </w:r>
+      <w:r>
+        <w:rPr>
+          <w:rStyle w:val="Hyperlink"/>
+        </w:rPr>
+        <w:t>http://ci.amil.com.br/view/All/job/deploy-qa/build?delay=0sec</w:t>
+      </w:r>
+      <w:r>
+        <w:rPr>
+          <w:rStyle w:val="Hyperlink"/>
+        </w:rPr>
+        <w:fldChar w:fldCharType="end"/>
+      </w:r>
+    </w:p>
+    <w:bookmarkEnd w:id="0"/>
+    <w:bookmarkEnd w:id="1"/>
+    <w:bookmarkEnd w:id="2"/>
     <w:p>
       <w:pPr>
         <w:ind w:left="708"/>
@@ -3154,7 +3173,7 @@
                     <pic:cNvPicPr/>
                   </pic:nvPicPr>
                   <pic:blipFill>
-                    <a:blip r:embed="rId14"/>
+                    <a:blip r:embed="rId13"/>
                     <a:stretch>
                       <a:fillRect/>
                     </a:stretch>
@@ -3411,7 +3430,7 @@
     </w:p>
     <w:p/>
     <w:p>
-      <w:hyperlink r:id="rId15" w:tgtFrame="_blank" w:history="1">
+      <w:hyperlink r:id="rId14" w:tgtFrame="_blank" w:history="1">
         <w:r>
           <w:rPr>
             <w:rStyle w:val="Hyperlink"/>
@@ -3662,6 +3681,7 @@
           <w:rFonts w:ascii="Lucida Console" w:hAnsi="Lucida Console" w:cs="Lucida Console"/>
           <w:sz w:val="18"/>
           <w:szCs w:val="18"/>
+          <w:lang w:val="en-US"/>
         </w:rPr>
       </w:pPr>
       <w:proofErr w:type="spellStart"/>
@@ -3671,6 +3691,7 @@
           <w:rFonts w:ascii="Lucida Console" w:hAnsi="Lucida Console" w:cs="Lucida Console"/>
           <w:sz w:val="18"/>
           <w:szCs w:val="18"/>
+          <w:lang w:val="en-US"/>
         </w:rPr>
         <w:t>git</w:t>
       </w:r>
@@ -3681,8 +3702,9 @@
           <w:rFonts w:ascii="Lucida Console" w:hAnsi="Lucida Console" w:cs="Lucida Console"/>
           <w:sz w:val="18"/>
           <w:szCs w:val="18"/>
-        </w:rPr>
-        <w:t xml:space="preserve"> </w:t>
+          <w:lang w:val="en-US"/>
+        </w:rPr>
+        <w:t xml:space="preserve"> commit -m "</w:t>
       </w:r>
       <w:proofErr w:type="spellStart"/>
       <w:r>
@@ -3690,8 +3712,9 @@
           <w:rFonts w:ascii="Lucida Console" w:hAnsi="Lucida Console" w:cs="Lucida Console"/>
           <w:sz w:val="18"/>
           <w:szCs w:val="18"/>
-        </w:rPr>
-        <w:t>commit</w:t>
+          <w:lang w:val="en-US"/>
+        </w:rPr>
+        <w:t>Removendo</w:t>
       </w:r>
       <w:proofErr w:type="spellEnd"/>
       <w:r>
@@ -3699,8 +3722,9 @@
           <w:rFonts w:ascii="Lucida Console" w:hAnsi="Lucida Console" w:cs="Lucida Console"/>
           <w:sz w:val="18"/>
           <w:szCs w:val="18"/>
-        </w:rPr>
-        <w:t xml:space="preserve"> -m "Removendo arquivo .</w:t>
+          <w:lang w:val="en-US"/>
+        </w:rPr>
+        <w:t xml:space="preserve"> </w:t>
       </w:r>
       <w:proofErr w:type="spellStart"/>
       <w:r>
@@ -3708,8 +3732,9 @@
           <w:rFonts w:ascii="Lucida Console" w:hAnsi="Lucida Console" w:cs="Lucida Console"/>
           <w:sz w:val="18"/>
           <w:szCs w:val="18"/>
-        </w:rPr>
-        <w:t>iml</w:t>
+          <w:lang w:val="en-US"/>
+        </w:rPr>
+        <w:t>arquivo</w:t>
       </w:r>
       <w:proofErr w:type="spellEnd"/>
       <w:r>
@@ -3717,17 +3742,39 @@
           <w:rFonts w:ascii="Lucida Console" w:hAnsi="Lucida Console" w:cs="Lucida Console"/>
           <w:sz w:val="18"/>
           <w:szCs w:val="18"/>
-        </w:rPr>
-        <w:t>"</w:t>
-      </w:r>
-    </w:p>
-    <w:p>
-      <w:pPr>
-        <w:ind w:left="708"/>
+          <w:lang w:val="en-US"/>
+        </w:rPr>
+        <w:t xml:space="preserve"> .</w:t>
+      </w:r>
+      <w:proofErr w:type="spellStart"/>
+      <w:r>
         <w:rPr>
           <w:rFonts w:ascii="Lucida Console" w:hAnsi="Lucida Console" w:cs="Lucida Console"/>
           <w:sz w:val="18"/>
           <w:szCs w:val="18"/>
+          <w:lang w:val="en-US"/>
+        </w:rPr>
+        <w:t>iml</w:t>
+      </w:r>
+      <w:proofErr w:type="spellEnd"/>
+      <w:r>
+        <w:rPr>
+          <w:rFonts w:ascii="Lucida Console" w:hAnsi="Lucida Console" w:cs="Lucida Console"/>
+          <w:sz w:val="18"/>
+          <w:szCs w:val="18"/>
+          <w:lang w:val="en-US"/>
+        </w:rPr>
+        <w:t>"</w:t>
+      </w:r>
+    </w:p>
+    <w:p>
+      <w:pPr>
+        <w:ind w:left="708"/>
+        <w:rPr>
+          <w:rFonts w:ascii="Lucida Console" w:hAnsi="Lucida Console" w:cs="Lucida Console"/>
+          <w:sz w:val="18"/>
+          <w:szCs w:val="18"/>
+          <w:lang w:val="en-US"/>
         </w:rPr>
       </w:pPr>
     </w:p>
@@ -3742,60 +3789,108 @@
           <w:rFonts w:ascii="Lucida Console" w:hAnsi="Lucida Console" w:cs="Lucida Console"/>
           <w:sz w:val="18"/>
           <w:szCs w:val="18"/>
-        </w:rPr>
-      </w:pPr>
-      <w:proofErr w:type="spellStart"/>
+          <w:lang w:val="en-US"/>
+        </w:rPr>
+      </w:pPr>
+      <w:proofErr w:type="spellStart"/>
+      <w:proofErr w:type="gramStart"/>
       <w:r>
         <w:rPr>
           <w:rFonts w:ascii="Lucida Console" w:hAnsi="Lucida Console" w:cs="Lucida Console"/>
           <w:sz w:val="18"/>
           <w:szCs w:val="18"/>
+          <w:lang w:val="en-US"/>
         </w:rPr>
         <w:t>git</w:t>
       </w:r>
       <w:proofErr w:type="spellEnd"/>
+      <w:proofErr w:type="gramEnd"/>
       <w:r>
         <w:rPr>
           <w:rFonts w:ascii="Lucida Console" w:hAnsi="Lucida Console" w:cs="Lucida Console"/>
           <w:sz w:val="18"/>
           <w:szCs w:val="18"/>
-        </w:rPr>
-        <w:t xml:space="preserve"> </w:t>
-      </w:r>
-      <w:proofErr w:type="spellStart"/>
-      <w:r>
-        <w:rPr>
-          <w:rFonts w:ascii="Lucida Console" w:hAnsi="Lucida Console" w:cs="Lucida Console"/>
-          <w:sz w:val="18"/>
-          <w:szCs w:val="18"/>
-        </w:rPr>
-        <w:t>push</w:t>
-      </w:r>
-      <w:bookmarkStart w:id="0" w:name="_GoBack"/>
-      <w:bookmarkEnd w:id="0"/>
-      <w:proofErr w:type="spellEnd"/>
+          <w:lang w:val="en-US"/>
+        </w:rPr>
+        <w:t xml:space="preserve"> push</w:t>
+      </w:r>
     </w:p>
     <w:p>
       <w:pPr>
         <w:ind w:left="708"/>
+        <w:rPr>
+          <w:lang w:val="en-US"/>
+        </w:rPr>
       </w:pPr>
     </w:p>
     <w:p>
       <w:pPr>
         <w:ind w:left="708"/>
+        <w:rPr>
+          <w:lang w:val="en-US"/>
+        </w:rPr>
       </w:pPr>
     </w:p>
     <w:p>
       <w:pPr>
         <w:ind w:left="708"/>
-      </w:pPr>
+        <w:rPr>
+          <w:lang w:val="en-US"/>
+        </w:rPr>
+      </w:pPr>
+    </w:p>
+    <w:p>
+      <w:pPr>
+        <w:rPr>
+          <w:u w:val="single"/>
+          <w:lang w:val="en-US"/>
+        </w:rPr>
+      </w:pPr>
+      <w:r>
+        <w:rPr>
+          <w:lang w:val="en-US"/>
+        </w:rPr>
+        <w:t>Deploy no API.</w:t>
+      </w:r>
+      <w:bookmarkStart w:id="3" w:name="_GoBack"/>
+      <w:bookmarkEnd w:id="3"/>
+    </w:p>
+    <w:p>
+      <w:pPr>
+        <w:rPr>
+          <w:lang w:val="en-US"/>
+        </w:rPr>
+      </w:pPr>
+      <w:hyperlink r:id="rId15" w:tgtFrame="_blank" w:history="1">
+        <w:r>
+          <w:rPr>
+            <w:rStyle w:val="Hyperlink"/>
+            <w:rFonts w:ascii="Arial" w:hAnsi="Arial" w:cs="Arial"/>
+            <w:color w:val="2F81B7"/>
+            <w:sz w:val="20"/>
+            <w:szCs w:val="20"/>
+            <w:shd w:val="clear" w:color="auto" w:fill="F2F4F8"/>
+            <w:lang w:val="en-US"/>
+          </w:rPr>
+          <w:t>http://ci.amil.com.br/view/.Net/job/deploy-qa-dotnet/build?delay=0sec</w:t>
+        </w:r>
+      </w:hyperlink>
     </w:p>
     <w:p>
       <w:pPr>
         <w:ind w:left="708"/>
-      </w:pPr>
-    </w:p>
-    <w:p/>
+        <w:rPr>
+          <w:lang w:val="en-US"/>
+        </w:rPr>
+      </w:pPr>
+    </w:p>
+    <w:p>
+      <w:pPr>
+        <w:rPr>
+          <w:lang w:val="en-US"/>
+        </w:rPr>
+      </w:pPr>
+    </w:p>
     <w:p>
       <w:pPr>
         <w:ind w:firstLine="708"/>
@@ -3806,23 +3901,37 @@
           <w:color w:val="A31515"/>
           <w:sz w:val="20"/>
           <w:szCs w:val="20"/>
-          <w:lang w:eastAsia="pt-BR"/>
+          <w:lang w:val="en-US" w:eastAsia="pt-BR"/>
         </w:rPr>
       </w:pPr>
     </w:p>
     <w:p>
       <w:pPr>
         <w:ind w:firstLine="708"/>
-      </w:pPr>
-    </w:p>
-    <w:p>
-      <w:r>
+        <w:rPr>
+          <w:lang w:val="en-US"/>
+        </w:rPr>
+      </w:pPr>
+    </w:p>
+    <w:p>
+      <w:pPr>
+        <w:rPr>
+          <w:lang w:val="en-US"/>
+        </w:rPr>
+      </w:pPr>
+      <w:r>
+        <w:rPr>
+          <w:lang w:val="en-US"/>
+        </w:rPr>
         <w:tab/>
       </w:r>
     </w:p>
     <w:p>
       <w:pPr>
         <w:ind w:firstLine="708"/>
+        <w:rPr>
+          <w:lang w:val="en-US"/>
+        </w:rPr>
       </w:pPr>
     </w:p>
     <w:sectPr>
@@ -4791,7 +4900,7 @@
 </file>
 
 <file path=customXml/itemProps1.xml><?xml version="1.0" encoding="utf-8"?>
-<ds:datastoreItem xmlns:ds="http://schemas.openxmlformats.org/officeDocument/2006/customXml" ds:itemID="{3B69E88A-25C3-4C97-A53F-3ACC498219DB}">
+<ds:datastoreItem xmlns:ds="http://schemas.openxmlformats.org/officeDocument/2006/customXml" ds:itemID="{F06B40EF-DA58-4FE0-890B-75A1F5C7BD5A}">
   <ds:schemaRefs>
     <ds:schemaRef ds:uri="http://schemas.openxmlformats.org/officeDocument/2006/bibliography"/>
   </ds:schemaRefs>

</xml_diff>